<commit_message>
Update 9/24/2023 8:52AM EST
Updates as of 8:52AM EST on 9/24/2023.
</commit_message>
<xml_diff>
--- a/ARTIFICIAL INTELLIGENCE/ALGORITHMIC ERROR PREVENTION SECURITY SYSTEMS/20221109 - MCE123 Technology Development - Algorithmic Error Prevention Security Systems - v1.0.0.1.docx
+++ b/ARTIFICIAL INTELLIGENCE/ALGORITHMIC ERROR PREVENTION SECURITY SYSTEMS/20221109 - MCE123 Technology Development - Algorithmic Error Prevention Security Systems - v1.0.0.1.docx
@@ -53,51 +53,147 @@
       <w:pPr>
         <w:jc w:val="center"/>
         <w:rPr>
+          <w:ins w:id="0" w:author="Patrick McElhiney" w:date="2023-09-24T05:47:00Z"/>
+          <w:rFonts w:ascii="Arial Unicode MS" w:hAnsi="Arial Unicode MS"/>
           <w:b/>
           <w:sz w:val="52"/>
           <w:szCs w:val="44"/>
         </w:rPr>
       </w:pPr>
-      <w:r>
-        <w:rPr>
-          <w:b/>
-          <w:sz w:val="52"/>
-          <w:szCs w:val="44"/>
-          <w:u w:val="single"/>
-        </w:rPr>
-        <w:t>MCE123</w:t>
-      </w:r>
-      <w:r>
-        <w:rPr>
-          <w:b/>
-          <w:sz w:val="52"/>
-          <w:szCs w:val="44"/>
-          <w:vertAlign w:val="superscript"/>
-        </w:rPr>
-        <w:t>SM</w:t>
-      </w:r>
-      <w:r>
-        <w:rPr>
-          <w:b/>
-          <w:sz w:val="52"/>
-          <w:szCs w:val="44"/>
-        </w:rPr>
-        <w:t xml:space="preserve"> </w:t>
-      </w:r>
-      <w:r>
-        <w:rPr>
-          <w:b/>
-          <w:sz w:val="52"/>
-          <w:szCs w:val="44"/>
-        </w:rPr>
-        <w:t>TECHNOLOGY DEVELOPMENT</w:t>
-      </w:r>
+      <w:ins w:id="1" w:author="Patrick McElhiney" w:date="2023-09-24T05:47:00Z">
+        <w:r>
+          <w:rPr>
+            <w:rFonts w:ascii="Arial Unicode MS" w:hAnsi="Arial Unicode MS"/>
+            <w:b/>
+            <w:sz w:val="56"/>
+            <w:szCs w:val="48"/>
+            <w:u w:val="single"/>
+          </w:rPr>
+          <w:t>GLOBAL UNITED DEFENSE</w:t>
+        </w:r>
+        <w:r>
+          <w:rPr>
+            <w:rFonts w:ascii="Arial Unicode MS" w:hAnsi="Arial Unicode MS"/>
+            <w:b/>
+            <w:sz w:val="56"/>
+            <w:szCs w:val="48"/>
+            <w:vertAlign w:val="superscript"/>
+          </w:rPr>
+          <w:t>®</w:t>
+        </w:r>
+        <w:r>
+          <w:rPr>
+            <w:rFonts w:ascii="Arial Unicode MS" w:hAnsi="Arial Unicode MS"/>
+            <w:b/>
+            <w:sz w:val="56"/>
+            <w:szCs w:val="48"/>
+          </w:rPr>
+          <w:t>, INC.</w:t>
+        </w:r>
+      </w:ins>
     </w:p>
     <w:p>
       <w:pPr>
         <w:jc w:val="center"/>
         <w:rPr>
+          <w:ins w:id="2" w:author="Patrick McElhiney" w:date="2023-09-24T05:47:00Z"/>
           <w:b/>
+          <w:sz w:val="52"/>
+          <w:szCs w:val="44"/>
+        </w:rPr>
+      </w:pPr>
+    </w:p>
+    <w:p>
+      <w:pPr>
+        <w:spacing w:after="0"/>
+        <w:jc w:val="center"/>
+        <w:rPr>
+          <w:ins w:id="3" w:author="Patrick McElhiney" w:date="2023-09-24T05:47:00Z"/>
+          <w:rFonts w:ascii="Miriam Fixed" w:hAnsi="Miriam Fixed" w:cs="Miriam Fixed"/>
+          <w:b/>
+          <w:color w:val="002060"/>
+          <w:sz w:val="48"/>
+          <w:szCs w:val="40"/>
+        </w:rPr>
+      </w:pPr>
+      <w:ins w:id="4" w:author="Patrick McElhiney" w:date="2023-09-24T05:47:00Z">
+        <w:r>
+          <w:rPr>
+            <w:rFonts w:ascii="Miriam Fixed" w:hAnsi="Miriam Fixed" w:cs="Miriam Fixed" w:hint="cs"/>
+            <w:b/>
+            <w:color w:val="002060"/>
+            <w:sz w:val="44"/>
+            <w:szCs w:val="36"/>
+          </w:rPr>
+          <w:t>ERROR PREVENTION SECURITY SYSTEMS</w:t>
+        </w:r>
+      </w:ins>
+    </w:p>
+    <w:p>
+      <w:pPr>
+        <w:pStyle w:val="Heading1"/>
+        <w:jc w:val="center"/>
+        <w:rPr>
+          <w:ins w:id="5" w:author="Patrick McElhiney" w:date="2023-09-24T05:47:00Z"/>
+          <w:rFonts w:asciiTheme="majorBidi" w:hAnsiTheme="majorBidi" w:hint="cs"/>
+          <w:color w:val="0070C0"/>
+          <w:sz w:val="28"/>
+          <w:szCs w:val="28"/>
+        </w:rPr>
+      </w:pPr>
+      <w:ins w:id="6" w:author="Patrick McElhiney" w:date="2023-09-24T05:47:00Z">
+        <w:r>
+          <w:rPr>
+            <w:rFonts w:asciiTheme="majorBidi" w:hAnsiTheme="majorBidi"/>
+            <w:color w:val="7030A0"/>
+            <w:sz w:val="36"/>
+            <w:szCs w:val="36"/>
+          </w:rPr>
+          <w:t>HARDWARE ERROR PREVENTION</w:t>
+        </w:r>
+      </w:ins>
+    </w:p>
+    <w:p>
+      <w:pPr>
+        <w:pStyle w:val="Heading1"/>
+        <w:jc w:val="center"/>
+        <w:rPr>
+          <w:ins w:id="7" w:author="Patrick McElhiney" w:date="2023-09-24T05:47:00Z"/>
+          <w:rFonts w:ascii="Arial Black" w:hAnsi="Arial Black"/>
+          <w:color w:val="0070C0"/>
+          <w:sz w:val="28"/>
+          <w:szCs w:val="28"/>
+        </w:rPr>
+      </w:pPr>
+      <w:ins w:id="8" w:author="Patrick McElhiney" w:date="2023-09-24T05:48:00Z">
+        <w:r>
+          <w:rPr>
+            <w:rFonts w:ascii="Arial Black" w:hAnsi="Arial Black"/>
+            <w:color w:val="0070C0"/>
+            <w:sz w:val="28"/>
+            <w:szCs w:val="28"/>
+          </w:rPr>
+          <w:t>ALGORITHM</w:t>
+        </w:r>
+      </w:ins>
+      <w:ins w:id="9" w:author="Patrick McElhiney" w:date="2023-09-24T05:47:00Z">
+        <w:r>
+          <w:rPr>
+            <w:rFonts w:ascii="Arial Black" w:hAnsi="Arial Black"/>
+            <w:color w:val="0070C0"/>
+            <w:sz w:val="28"/>
+            <w:szCs w:val="28"/>
+          </w:rPr>
+          <w:t xml:space="preserve"> ERROR PREVENTION</w:t>
+        </w:r>
+      </w:ins>
+    </w:p>
+    <w:p>
+      <w:pPr>
+        <w:jc w:val="center"/>
+        <w:rPr>
+          <w:ins w:id="10" w:author="Patrick McElhiney" w:date="2023-09-24T05:47:00Z"/>
+          <w:bCs/>
           <w:sz w:val="52"/>
           <w:szCs w:val="44"/>
         </w:rPr>
@@ -107,76 +203,9 @@
       <w:pPr>
         <w:jc w:val="center"/>
         <w:rPr>
+          <w:ins w:id="11" w:author="Patrick McElhiney" w:date="2023-09-24T05:47:00Z"/>
           <w:bCs/>
           <w:sz w:val="52"/>
-          <w:szCs w:val="44"/>
-        </w:rPr>
-      </w:pPr>
-      <w:r>
-        <w:rPr>
-          <w:bCs/>
-          <w:sz w:val="52"/>
-          <w:szCs w:val="44"/>
-        </w:rPr>
-        <w:t>ALGORITHMIC</w:t>
-      </w:r>
-      <w:r>
-        <w:rPr>
-          <w:bCs/>
-          <w:sz w:val="52"/>
-          <w:szCs w:val="44"/>
-        </w:rPr>
-        <w:t xml:space="preserve"> </w:t>
-      </w:r>
-      <w:r>
-        <w:rPr>
-          <w:bCs/>
-          <w:sz w:val="52"/>
-          <w:szCs w:val="44"/>
-        </w:rPr>
-        <w:t>ERROR</w:t>
-      </w:r>
-    </w:p>
-    <w:p>
-      <w:pPr>
-        <w:jc w:val="center"/>
-        <w:rPr>
-          <w:bCs/>
-          <w:sz w:val="52"/>
-          <w:szCs w:val="44"/>
-        </w:rPr>
-      </w:pPr>
-      <w:r>
-        <w:rPr>
-          <w:bCs/>
-          <w:sz w:val="52"/>
-          <w:szCs w:val="44"/>
-        </w:rPr>
-        <w:t>PREVENTION</w:t>
-      </w:r>
-      <w:r>
-        <w:rPr>
-          <w:bCs/>
-          <w:sz w:val="52"/>
-          <w:szCs w:val="44"/>
-        </w:rPr>
-        <w:t xml:space="preserve"> </w:t>
-      </w:r>
-      <w:r>
-        <w:rPr>
-          <w:bCs/>
-          <w:sz w:val="52"/>
-          <w:szCs w:val="44"/>
-        </w:rPr>
-        <w:t>SECURITY SYSTEMS</w:t>
-      </w:r>
-    </w:p>
-    <w:p>
-      <w:pPr>
-        <w:jc w:val="center"/>
-        <w:rPr>
-          <w:bCs/>
-          <w:sz w:val="44"/>
           <w:szCs w:val="44"/>
         </w:rPr>
       </w:pPr>
@@ -185,27 +214,9 @@
       <w:pPr>
         <w:jc w:val="center"/>
         <w:rPr>
+          <w:ins w:id="12" w:author="Patrick McElhiney" w:date="2023-09-24T05:47:00Z"/>
           <w:bCs/>
-          <w:sz w:val="44"/>
-          <w:szCs w:val="44"/>
-        </w:rPr>
-      </w:pPr>
-      <w:r>
-        <w:rPr>
-          <w:rFonts w:ascii="Arial Black" w:hAnsi="Arial Black"/>
-          <w:b/>
-          <w:color w:val="FF0000"/>
-          <w:sz w:val="28"/>
-          <w:szCs w:val="28"/>
-        </w:rPr>
-        <w:t>DRAFT</w:t>
-      </w:r>
-    </w:p>
-    <w:p>
-      <w:pPr>
-        <w:rPr>
-          <w:bCs/>
-          <w:sz w:val="44"/>
+          <w:sz w:val="52"/>
           <w:szCs w:val="44"/>
         </w:rPr>
       </w:pPr>
@@ -214,24 +225,228 @@
       <w:pPr>
         <w:jc w:val="center"/>
         <w:rPr>
+          <w:ins w:id="13" w:author="Patrick McElhiney" w:date="2023-09-24T05:47:00Z"/>
           <w:bCs/>
-          <w:sz w:val="28"/>
-          <w:szCs w:val="28"/>
+          <w:sz w:val="52"/>
+          <w:szCs w:val="44"/>
         </w:rPr>
       </w:pPr>
-      <w:r>
-        <w:rPr>
-          <w:bCs/>
-          <w:sz w:val="28"/>
-          <w:szCs w:val="28"/>
-        </w:rPr>
-        <w:t>11/9/2022 11:06:48 PM</w:t>
-      </w:r>
     </w:p>
     <w:p>
       <w:pPr>
         <w:jc w:val="center"/>
         <w:rPr>
+          <w:ins w:id="14" w:author="Patrick McElhiney" w:date="2023-09-24T05:47:00Z"/>
+          <w:bCs/>
+          <w:sz w:val="28"/>
+          <w:szCs w:val="28"/>
+        </w:rPr>
+      </w:pPr>
+      <w:ins w:id="15" w:author="Patrick McElhiney" w:date="2023-09-24T05:47:00Z">
+        <w:r>
+          <w:rPr>
+            <w:bCs/>
+            <w:sz w:val="28"/>
+            <w:szCs w:val="28"/>
+          </w:rPr>
+          <w:t>9/24/2023 5:32:27 AM</w:t>
+        </w:r>
+      </w:ins>
+    </w:p>
+    <w:p>
+      <w:pPr>
+        <w:jc w:val="center"/>
+        <w:rPr>
+          <w:del w:id="16" w:author="Patrick McElhiney" w:date="2023-09-24T05:47:00Z"/>
+          <w:b/>
+          <w:sz w:val="52"/>
+          <w:szCs w:val="44"/>
+        </w:rPr>
+      </w:pPr>
+      <w:del w:id="17" w:author="Patrick McElhiney" w:date="2023-09-24T05:47:00Z">
+        <w:r>
+          <w:rPr>
+            <w:b/>
+            <w:sz w:val="52"/>
+            <w:szCs w:val="44"/>
+            <w:u w:val="single"/>
+          </w:rPr>
+          <w:delText>MCE123</w:delText>
+        </w:r>
+        <w:r>
+          <w:rPr>
+            <w:b/>
+            <w:sz w:val="52"/>
+            <w:szCs w:val="44"/>
+            <w:vertAlign w:val="superscript"/>
+          </w:rPr>
+          <w:delText>SM</w:delText>
+        </w:r>
+        <w:r>
+          <w:rPr>
+            <w:b/>
+            <w:sz w:val="52"/>
+            <w:szCs w:val="44"/>
+          </w:rPr>
+          <w:delText xml:space="preserve"> </w:delText>
+        </w:r>
+        <w:r>
+          <w:rPr>
+            <w:b/>
+            <w:sz w:val="52"/>
+            <w:szCs w:val="44"/>
+          </w:rPr>
+          <w:delText>TECHNOLOGY DEVELOPMENT</w:delText>
+        </w:r>
+      </w:del>
+    </w:p>
+    <w:p>
+      <w:pPr>
+        <w:jc w:val="center"/>
+        <w:rPr>
+          <w:del w:id="18" w:author="Patrick McElhiney" w:date="2023-09-24T05:47:00Z"/>
+          <w:b/>
+          <w:sz w:val="52"/>
+          <w:szCs w:val="44"/>
+        </w:rPr>
+      </w:pPr>
+    </w:p>
+    <w:p>
+      <w:pPr>
+        <w:jc w:val="center"/>
+        <w:rPr>
+          <w:del w:id="19" w:author="Patrick McElhiney" w:date="2023-09-24T05:47:00Z"/>
+          <w:bCs/>
+          <w:sz w:val="52"/>
+          <w:szCs w:val="44"/>
+        </w:rPr>
+      </w:pPr>
+      <w:del w:id="20" w:author="Patrick McElhiney" w:date="2023-09-24T05:47:00Z">
+        <w:r>
+          <w:rPr>
+            <w:bCs/>
+            <w:sz w:val="52"/>
+            <w:szCs w:val="44"/>
+          </w:rPr>
+          <w:delText xml:space="preserve">ALGORITHMIC </w:delText>
+        </w:r>
+        <w:r>
+          <w:rPr>
+            <w:bCs/>
+            <w:sz w:val="52"/>
+            <w:szCs w:val="44"/>
+          </w:rPr>
+          <w:delText>ERROR</w:delText>
+        </w:r>
+      </w:del>
+    </w:p>
+    <w:p>
+      <w:pPr>
+        <w:jc w:val="center"/>
+        <w:rPr>
+          <w:del w:id="21" w:author="Patrick McElhiney" w:date="2023-09-24T05:47:00Z"/>
+          <w:bCs/>
+          <w:sz w:val="52"/>
+          <w:szCs w:val="44"/>
+        </w:rPr>
+      </w:pPr>
+      <w:del w:id="22" w:author="Patrick McElhiney" w:date="2023-09-24T05:47:00Z">
+        <w:r>
+          <w:rPr>
+            <w:bCs/>
+            <w:sz w:val="52"/>
+            <w:szCs w:val="44"/>
+          </w:rPr>
+          <w:delText>PREVENTION</w:delText>
+        </w:r>
+        <w:r>
+          <w:rPr>
+            <w:bCs/>
+            <w:sz w:val="52"/>
+            <w:szCs w:val="44"/>
+          </w:rPr>
+          <w:delText xml:space="preserve"> </w:delText>
+        </w:r>
+        <w:r>
+          <w:rPr>
+            <w:bCs/>
+            <w:sz w:val="52"/>
+            <w:szCs w:val="44"/>
+          </w:rPr>
+          <w:delText>SECURITY SYSTEMS</w:delText>
+        </w:r>
+      </w:del>
+    </w:p>
+    <w:p>
+      <w:pPr>
+        <w:jc w:val="center"/>
+        <w:rPr>
+          <w:del w:id="23" w:author="Patrick McElhiney" w:date="2023-09-24T05:47:00Z"/>
+          <w:bCs/>
+          <w:sz w:val="44"/>
+          <w:szCs w:val="44"/>
+        </w:rPr>
+      </w:pPr>
+    </w:p>
+    <w:p>
+      <w:pPr>
+        <w:jc w:val="center"/>
+        <w:rPr>
+          <w:del w:id="24" w:author="Patrick McElhiney" w:date="2023-09-24T05:47:00Z"/>
+          <w:bCs/>
+          <w:sz w:val="44"/>
+          <w:szCs w:val="44"/>
+        </w:rPr>
+      </w:pPr>
+      <w:del w:id="25" w:author="Patrick McElhiney" w:date="2023-09-24T05:47:00Z">
+        <w:r>
+          <w:rPr>
+            <w:rFonts w:ascii="Arial Black" w:hAnsi="Arial Black"/>
+            <w:b/>
+            <w:color w:val="FF0000"/>
+            <w:sz w:val="28"/>
+            <w:szCs w:val="28"/>
+          </w:rPr>
+          <w:delText>DRAFT</w:delText>
+        </w:r>
+      </w:del>
+    </w:p>
+    <w:p>
+      <w:pPr>
+        <w:rPr>
+          <w:del w:id="26" w:author="Patrick McElhiney" w:date="2023-09-24T05:47:00Z"/>
+          <w:bCs/>
+          <w:sz w:val="44"/>
+          <w:szCs w:val="44"/>
+        </w:rPr>
+      </w:pPr>
+    </w:p>
+    <w:p>
+      <w:pPr>
+        <w:jc w:val="center"/>
+        <w:rPr>
+          <w:del w:id="27" w:author="Patrick McElhiney" w:date="2023-09-24T05:47:00Z"/>
+          <w:bCs/>
+          <w:sz w:val="28"/>
+          <w:szCs w:val="28"/>
+        </w:rPr>
+      </w:pPr>
+      <w:del w:id="28" w:author="Patrick McElhiney" w:date="2023-09-24T05:47:00Z">
+        <w:r>
+          <w:rPr>
+            <w:bCs/>
+            <w:sz w:val="28"/>
+            <w:szCs w:val="28"/>
+          </w:rPr>
+          <w:delText>11/9/2022 11:06:48 PM</w:delText>
+        </w:r>
+      </w:del>
+    </w:p>
+    <w:p>
+      <w:pPr>
+        <w:jc w:val="center"/>
+        <w:rPr>
+          <w:del w:id="29" w:author="Patrick McElhiney" w:date="2023-09-24T05:47:00Z"/>
           <w:bCs/>
           <w:sz w:val="28"/>
           <w:szCs w:val="28"/>
@@ -267,14 +482,7 @@
           <w:sz w:val="24"/>
         </w:rPr>
         <w:lastRenderedPageBreak/>
-        <w:t>ALGORITHMIC</w:t>
-      </w:r>
-      <w:r>
-        <w:rPr>
-          <w:b/>
-          <w:sz w:val="24"/>
-        </w:rPr>
-        <w:t xml:space="preserve"> </w:t>
+        <w:t xml:space="preserve">ALGORITHMIC </w:t>
       </w:r>
       <w:r>
         <w:rPr>
@@ -319,13 +527,7 @@
         <w:rPr>
           <w:u w:val="single"/>
         </w:rPr>
-        <w:t>ALGORITHMIC</w:t>
-      </w:r>
-      <w:r>
-        <w:rPr>
-          <w:u w:val="single"/>
-        </w:rPr>
-        <w:t xml:space="preserve"> </w:t>
+        <w:t xml:space="preserve">ALGORITHMIC </w:t>
       </w:r>
       <w:r>
         <w:rPr>
@@ -400,15 +602,7 @@
           <w:bCs/>
           <w:color w:val="FF0000"/>
         </w:rPr>
-        <w:t>ALGORITHMIC</w:t>
-      </w:r>
-      <w:r>
-        <w:rPr>
-          <w:b/>
-          <w:bCs/>
-          <w:color w:val="FF0000"/>
-        </w:rPr>
-        <w:t xml:space="preserve"> </w:t>
+        <w:t xml:space="preserve">ALGORITHMIC </w:t>
       </w:r>
       <w:r>
         <w:rPr>
@@ -511,8 +705,12 @@
     </w:p>
     <w:p/>
     <w:sectPr>
-      <w:headerReference w:type="default" r:id="rId6"/>
-      <w:footerReference w:type="default" r:id="rId7"/>
+      <w:headerReference w:type="even" r:id="rId6"/>
+      <w:headerReference w:type="default" r:id="rId7"/>
+      <w:footerReference w:type="even" r:id="rId8"/>
+      <w:footerReference w:type="default" r:id="rId9"/>
+      <w:headerReference w:type="first" r:id="rId10"/>
+      <w:footerReference w:type="first" r:id="rId11"/>
       <w:pgSz w:w="12240" w:h="15840"/>
       <w:pgMar w:top="1440" w:right="1440" w:bottom="1440" w:left="1440" w:header="720" w:footer="720" w:gutter="0"/>
       <w:cols w:space="720"/>
@@ -548,6 +746,16 @@
 </file>
 
 <file path=word/footer1.xml><?xml version="1.0" encoding="utf-8"?>
+<w:ftr xmlns:wpc="http://schemas.microsoft.com/office/word/2010/wordprocessingCanvas" xmlns:cx="http://schemas.microsoft.com/office/drawing/2014/chartex" xmlns:cx1="http://schemas.microsoft.com/office/drawing/2015/9/8/chartex" xmlns:cx2="http://schemas.microsoft.com/office/drawing/2015/10/21/chartex" xmlns:cx3="http://schemas.microsoft.com/office/drawing/2016/5/9/chartex" xmlns:cx4="http://schemas.microsoft.com/office/drawing/2016/5/10/chartex" xmlns:cx5="http://schemas.microsoft.com/office/drawing/2016/5/11/chartex" xmlns:cx6="http://schemas.microsoft.com/office/drawing/2016/5/12/chartex" xmlns:cx7="http://schemas.microsoft.com/office/drawing/2016/5/13/chartex" xmlns:cx8="http://schemas.microsoft.com/office/drawing/2016/5/14/chartex" xmlns:mc="http://schemas.openxmlformats.org/markup-compatibility/2006" xmlns:aink="http://schemas.microsoft.com/office/drawing/2016/ink" xmlns:am3d="http://schemas.microsoft.com/office/drawing/2017/model3d" xmlns:o="urn:schemas-microsoft-com:office:office" xmlns:oel="http://schemas.microsoft.com/office/2019/extlst" xmlns:r="http://schemas.openxmlformats.org/officeDocument/2006/relationships" xmlns:m="http://schemas.openxmlformats.org/officeDocument/2006/math" xmlns:v="urn:schemas-microsoft-com:vml" xmlns:wp14="http://schemas.microsoft.com/office/word/2010/wordprocessingDrawing" xmlns:wp="http://schemas.openxmlformats.org/drawingml/2006/wordprocessingDrawing" xmlns:w10="urn:schemas-microsoft-com:office:word" xmlns:w="http://schemas.openxmlformats.org/wordprocessingml/2006/main" xmlns:w14="http://schemas.microsoft.com/office/word/2010/wordml" xmlns:w15="http://schemas.microsoft.com/office/word/2012/wordml" xmlns:w16cex="http://schemas.microsoft.com/office/word/2018/wordml/cex" xmlns:w16cid="http://schemas.microsoft.com/office/word/2016/wordml/cid" xmlns:w16="http://schemas.microsoft.com/office/word/2018/wordml" xmlns:w16sdtdh="http://schemas.microsoft.com/office/word/2020/wordml/sdtdatahash" xmlns:w16se="http://schemas.microsoft.com/office/word/2015/wordml/symex" xmlns:wpg="http://schemas.microsoft.com/office/word/2010/wordprocessingGroup" xmlns:wpi="http://schemas.microsoft.com/office/word/2010/wordprocessingInk" xmlns:wne="http://schemas.microsoft.com/office/word/2006/wordml" xmlns:wps="http://schemas.microsoft.com/office/word/2010/wordprocessingShape" mc:Ignorable="w14 w15 w16se w16cid w16 w16cex w16sdtdh wp14">
+  <w:p>
+    <w:pPr>
+      <w:pStyle w:val="Footer"/>
+    </w:pPr>
+  </w:p>
+</w:ftr>
+</file>
+
+<file path=word/footer2.xml><?xml version="1.0" encoding="utf-8"?>
 <w:ftr xmlns:wpc="http://schemas.microsoft.com/office/word/2010/wordprocessingCanvas" xmlns:cx="http://schemas.microsoft.com/office/drawing/2014/chartex" xmlns:cx1="http://schemas.microsoft.com/office/drawing/2015/9/8/chartex" xmlns:cx2="http://schemas.microsoft.com/office/drawing/2015/10/21/chartex" xmlns:cx3="http://schemas.microsoft.com/office/drawing/2016/5/9/chartex" xmlns:cx4="http://schemas.microsoft.com/office/drawing/2016/5/10/chartex" xmlns:cx5="http://schemas.microsoft.com/office/drawing/2016/5/11/chartex" xmlns:cx6="http://schemas.microsoft.com/office/drawing/2016/5/12/chartex" xmlns:cx7="http://schemas.microsoft.com/office/drawing/2016/5/13/chartex" xmlns:cx8="http://schemas.microsoft.com/office/drawing/2016/5/14/chartex" xmlns:mc="http://schemas.openxmlformats.org/markup-compatibility/2006" xmlns:aink="http://schemas.microsoft.com/office/drawing/2016/ink" xmlns:am3d="http://schemas.microsoft.com/office/drawing/2017/model3d" xmlns:o="urn:schemas-microsoft-com:office:office" xmlns:oel="http://schemas.microsoft.com/office/2019/extlst" xmlns:r="http://schemas.openxmlformats.org/officeDocument/2006/relationships" xmlns:m="http://schemas.openxmlformats.org/officeDocument/2006/math" xmlns:v="urn:schemas-microsoft-com:vml" xmlns:wp14="http://schemas.microsoft.com/office/word/2010/wordprocessingDrawing" xmlns:wp="http://schemas.openxmlformats.org/drawingml/2006/wordprocessingDrawing" xmlns:w10="urn:schemas-microsoft-com:office:word" xmlns:w="http://schemas.openxmlformats.org/wordprocessingml/2006/main" xmlns:w14="http://schemas.microsoft.com/office/word/2010/wordml" xmlns:w15="http://schemas.microsoft.com/office/word/2012/wordml" xmlns:w16cex="http://schemas.microsoft.com/office/word/2018/wordml/cex" xmlns:w16cid="http://schemas.microsoft.com/office/word/2016/wordml/cid" xmlns:w16="http://schemas.microsoft.com/office/word/2018/wordml" xmlns:w16sdtdh="http://schemas.microsoft.com/office/word/2020/wordml/sdtdatahash" xmlns:w16se="http://schemas.microsoft.com/office/word/2015/wordml/symex" xmlns:wpg="http://schemas.microsoft.com/office/word/2010/wordprocessingGroup" xmlns:wpi="http://schemas.microsoft.com/office/word/2010/wordprocessingInk" xmlns:wne="http://schemas.microsoft.com/office/word/2006/wordml" xmlns:wps="http://schemas.microsoft.com/office/word/2010/wordprocessingShape" mc:Ignorable="w14 w15 w16se w16cid w16 w16cex w16sdtdh wp14">
   <w:sdt>
     <w:sdtPr>
@@ -787,6 +995,16 @@
 </w:ftr>
 </file>
 
+<file path=word/footer3.xml><?xml version="1.0" encoding="utf-8"?>
+<w:ftr xmlns:wpc="http://schemas.microsoft.com/office/word/2010/wordprocessingCanvas" xmlns:cx="http://schemas.microsoft.com/office/drawing/2014/chartex" xmlns:cx1="http://schemas.microsoft.com/office/drawing/2015/9/8/chartex" xmlns:cx2="http://schemas.microsoft.com/office/drawing/2015/10/21/chartex" xmlns:cx3="http://schemas.microsoft.com/office/drawing/2016/5/9/chartex" xmlns:cx4="http://schemas.microsoft.com/office/drawing/2016/5/10/chartex" xmlns:cx5="http://schemas.microsoft.com/office/drawing/2016/5/11/chartex" xmlns:cx6="http://schemas.microsoft.com/office/drawing/2016/5/12/chartex" xmlns:cx7="http://schemas.microsoft.com/office/drawing/2016/5/13/chartex" xmlns:cx8="http://schemas.microsoft.com/office/drawing/2016/5/14/chartex" xmlns:mc="http://schemas.openxmlformats.org/markup-compatibility/2006" xmlns:aink="http://schemas.microsoft.com/office/drawing/2016/ink" xmlns:am3d="http://schemas.microsoft.com/office/drawing/2017/model3d" xmlns:o="urn:schemas-microsoft-com:office:office" xmlns:oel="http://schemas.microsoft.com/office/2019/extlst" xmlns:r="http://schemas.openxmlformats.org/officeDocument/2006/relationships" xmlns:m="http://schemas.openxmlformats.org/officeDocument/2006/math" xmlns:v="urn:schemas-microsoft-com:vml" xmlns:wp14="http://schemas.microsoft.com/office/word/2010/wordprocessingDrawing" xmlns:wp="http://schemas.openxmlformats.org/drawingml/2006/wordprocessingDrawing" xmlns:w10="urn:schemas-microsoft-com:office:word" xmlns:w="http://schemas.openxmlformats.org/wordprocessingml/2006/main" xmlns:w14="http://schemas.microsoft.com/office/word/2010/wordml" xmlns:w15="http://schemas.microsoft.com/office/word/2012/wordml" xmlns:w16cex="http://schemas.microsoft.com/office/word/2018/wordml/cex" xmlns:w16cid="http://schemas.microsoft.com/office/word/2016/wordml/cid" xmlns:w16="http://schemas.microsoft.com/office/word/2018/wordml" xmlns:w16sdtdh="http://schemas.microsoft.com/office/word/2020/wordml/sdtdatahash" xmlns:w16se="http://schemas.microsoft.com/office/word/2015/wordml/symex" xmlns:wpg="http://schemas.microsoft.com/office/word/2010/wordprocessingGroup" xmlns:wpi="http://schemas.microsoft.com/office/word/2010/wordprocessingInk" xmlns:wne="http://schemas.microsoft.com/office/word/2006/wordml" xmlns:wps="http://schemas.microsoft.com/office/word/2010/wordprocessingShape" mc:Ignorable="w14 w15 w16se w16cid w16 w16cex w16sdtdh wp14">
+  <w:p>
+    <w:pPr>
+      <w:pStyle w:val="Footer"/>
+    </w:pPr>
+  </w:p>
+</w:ftr>
+</file>
+
 <file path=word/footnotes.xml><?xml version="1.0" encoding="utf-8"?>
 <w:footnotes xmlns:wpc="http://schemas.microsoft.com/office/word/2010/wordprocessingCanvas" xmlns:cx="http://schemas.microsoft.com/office/drawing/2014/chartex" xmlns:cx1="http://schemas.microsoft.com/office/drawing/2015/9/8/chartex" xmlns:cx2="http://schemas.microsoft.com/office/drawing/2015/10/21/chartex" xmlns:cx3="http://schemas.microsoft.com/office/drawing/2016/5/9/chartex" xmlns:cx4="http://schemas.microsoft.com/office/drawing/2016/5/10/chartex" xmlns:cx5="http://schemas.microsoft.com/office/drawing/2016/5/11/chartex" xmlns:cx6="http://schemas.microsoft.com/office/drawing/2016/5/12/chartex" xmlns:cx7="http://schemas.microsoft.com/office/drawing/2016/5/13/chartex" xmlns:cx8="http://schemas.microsoft.com/office/drawing/2016/5/14/chartex" xmlns:mc="http://schemas.openxmlformats.org/markup-compatibility/2006" xmlns:aink="http://schemas.microsoft.com/office/drawing/2016/ink" xmlns:am3d="http://schemas.microsoft.com/office/drawing/2017/model3d" xmlns:o="urn:schemas-microsoft-com:office:office" xmlns:oel="http://schemas.microsoft.com/office/2019/extlst" xmlns:r="http://schemas.openxmlformats.org/officeDocument/2006/relationships" xmlns:m="http://schemas.openxmlformats.org/officeDocument/2006/math" xmlns:v="urn:schemas-microsoft-com:vml" xmlns:wp14="http://schemas.microsoft.com/office/word/2010/wordprocessingDrawing" xmlns:wp="http://schemas.openxmlformats.org/drawingml/2006/wordprocessingDrawing" xmlns:w10="urn:schemas-microsoft-com:office:word" xmlns:w="http://schemas.openxmlformats.org/wordprocessingml/2006/main" xmlns:w14="http://schemas.microsoft.com/office/word/2010/wordml" xmlns:w15="http://schemas.microsoft.com/office/word/2012/wordml" xmlns:w16cex="http://schemas.microsoft.com/office/word/2018/wordml/cex" xmlns:w16cid="http://schemas.microsoft.com/office/word/2016/wordml/cid" xmlns:w16="http://schemas.microsoft.com/office/word/2018/wordml" xmlns:w16sdtdh="http://schemas.microsoft.com/office/word/2020/wordml/sdtdatahash" xmlns:w16se="http://schemas.microsoft.com/office/word/2015/wordml/symex" xmlns:wpg="http://schemas.microsoft.com/office/word/2010/wordprocessingGroup" xmlns:wpi="http://schemas.microsoft.com/office/word/2010/wordprocessingInk" xmlns:wne="http://schemas.microsoft.com/office/word/2006/wordml" xmlns:wps="http://schemas.microsoft.com/office/word/2010/wordprocessingShape" mc:Ignorable="w14 w15 w16se w16cid w16 w16cex w16sdtdh wp14">
   <w:footnote w:type="separator" w:id="-1">
@@ -813,6 +1031,16 @@
 </file>
 
 <file path=word/header1.xml><?xml version="1.0" encoding="utf-8"?>
+<w:hdr xmlns:wpc="http://schemas.microsoft.com/office/word/2010/wordprocessingCanvas" xmlns:cx="http://schemas.microsoft.com/office/drawing/2014/chartex" xmlns:cx1="http://schemas.microsoft.com/office/drawing/2015/9/8/chartex" xmlns:cx2="http://schemas.microsoft.com/office/drawing/2015/10/21/chartex" xmlns:cx3="http://schemas.microsoft.com/office/drawing/2016/5/9/chartex" xmlns:cx4="http://schemas.microsoft.com/office/drawing/2016/5/10/chartex" xmlns:cx5="http://schemas.microsoft.com/office/drawing/2016/5/11/chartex" xmlns:cx6="http://schemas.microsoft.com/office/drawing/2016/5/12/chartex" xmlns:cx7="http://schemas.microsoft.com/office/drawing/2016/5/13/chartex" xmlns:cx8="http://schemas.microsoft.com/office/drawing/2016/5/14/chartex" xmlns:mc="http://schemas.openxmlformats.org/markup-compatibility/2006" xmlns:aink="http://schemas.microsoft.com/office/drawing/2016/ink" xmlns:am3d="http://schemas.microsoft.com/office/drawing/2017/model3d" xmlns:o="urn:schemas-microsoft-com:office:office" xmlns:oel="http://schemas.microsoft.com/office/2019/extlst" xmlns:r="http://schemas.openxmlformats.org/officeDocument/2006/relationships" xmlns:m="http://schemas.openxmlformats.org/officeDocument/2006/math" xmlns:v="urn:schemas-microsoft-com:vml" xmlns:wp14="http://schemas.microsoft.com/office/word/2010/wordprocessingDrawing" xmlns:wp="http://schemas.openxmlformats.org/drawingml/2006/wordprocessingDrawing" xmlns:w10="urn:schemas-microsoft-com:office:word" xmlns:w="http://schemas.openxmlformats.org/wordprocessingml/2006/main" xmlns:w14="http://schemas.microsoft.com/office/word/2010/wordml" xmlns:w15="http://schemas.microsoft.com/office/word/2012/wordml" xmlns:w16cex="http://schemas.microsoft.com/office/word/2018/wordml/cex" xmlns:w16cid="http://schemas.microsoft.com/office/word/2016/wordml/cid" xmlns:w16="http://schemas.microsoft.com/office/word/2018/wordml" xmlns:w16sdtdh="http://schemas.microsoft.com/office/word/2020/wordml/sdtdatahash" xmlns:w16se="http://schemas.microsoft.com/office/word/2015/wordml/symex" xmlns:wpg="http://schemas.microsoft.com/office/word/2010/wordprocessingGroup" xmlns:wpi="http://schemas.microsoft.com/office/word/2010/wordprocessingInk" xmlns:wne="http://schemas.microsoft.com/office/word/2006/wordml" xmlns:wps="http://schemas.microsoft.com/office/word/2010/wordprocessingShape" mc:Ignorable="w14 w15 w16se w16cid w16 w16cex w16sdtdh wp14">
+  <w:p>
+    <w:pPr>
+      <w:pStyle w:val="Header"/>
+    </w:pPr>
+  </w:p>
+</w:hdr>
+</file>
+
+<file path=word/header2.xml><?xml version="1.0" encoding="utf-8"?>
 <w:hdr xmlns:wpc="http://schemas.microsoft.com/office/word/2010/wordprocessingCanvas" xmlns:cx="http://schemas.microsoft.com/office/drawing/2014/chartex" xmlns:cx1="http://schemas.microsoft.com/office/drawing/2015/9/8/chartex" xmlns:cx2="http://schemas.microsoft.com/office/drawing/2015/10/21/chartex" xmlns:cx3="http://schemas.microsoft.com/office/drawing/2016/5/9/chartex" xmlns:cx4="http://schemas.microsoft.com/office/drawing/2016/5/10/chartex" xmlns:cx5="http://schemas.microsoft.com/office/drawing/2016/5/11/chartex" xmlns:cx6="http://schemas.microsoft.com/office/drawing/2016/5/12/chartex" xmlns:cx7="http://schemas.microsoft.com/office/drawing/2016/5/13/chartex" xmlns:cx8="http://schemas.microsoft.com/office/drawing/2016/5/14/chartex" xmlns:mc="http://schemas.openxmlformats.org/markup-compatibility/2006" xmlns:aink="http://schemas.microsoft.com/office/drawing/2016/ink" xmlns:am3d="http://schemas.microsoft.com/office/drawing/2017/model3d" xmlns:o="urn:schemas-microsoft-com:office:office" xmlns:oel="http://schemas.microsoft.com/office/2019/extlst" xmlns:r="http://schemas.openxmlformats.org/officeDocument/2006/relationships" xmlns:m="http://schemas.openxmlformats.org/officeDocument/2006/math" xmlns:v="urn:schemas-microsoft-com:vml" xmlns:wp14="http://schemas.microsoft.com/office/word/2010/wordprocessingDrawing" xmlns:wp="http://schemas.openxmlformats.org/drawingml/2006/wordprocessingDrawing" xmlns:w10="urn:schemas-microsoft-com:office:word" xmlns:w="http://schemas.openxmlformats.org/wordprocessingml/2006/main" xmlns:w14="http://schemas.microsoft.com/office/word/2010/wordml" xmlns:w15="http://schemas.microsoft.com/office/word/2012/wordml" xmlns:w16cex="http://schemas.microsoft.com/office/word/2018/wordml/cex" xmlns:w16cid="http://schemas.microsoft.com/office/word/2016/wordml/cid" xmlns:w16="http://schemas.microsoft.com/office/word/2018/wordml" xmlns:w16sdtdh="http://schemas.microsoft.com/office/word/2020/wordml/sdtdatahash" xmlns:w16se="http://schemas.microsoft.com/office/word/2015/wordml/symex" xmlns:wpg="http://schemas.microsoft.com/office/word/2010/wordprocessingGroup" xmlns:wpi="http://schemas.microsoft.com/office/word/2010/wordprocessingInk" xmlns:wne="http://schemas.microsoft.com/office/word/2006/wordml" xmlns:wps="http://schemas.microsoft.com/office/word/2010/wordprocessingShape" mc:Ignorable="w14 w15 w16se w16cid w16 w16cex w16sdtdh wp14">
   <w:p>
     <w:pPr>
@@ -2612,6 +2840,175 @@
       </w:rPr>
       <w:t>SM</w:t>
     </w:r>
+    <w:del w:id="30" w:author="Patrick McElhiney" w:date="2023-09-24T05:48:00Z">
+      <w:r>
+        <w:rPr>
+          <w:b/>
+          <w:bCs/>
+          <w:i/>
+          <w:iCs/>
+          <w:color w:val="000000" w:themeColor="text1"/>
+          <w:sz w:val="18"/>
+          <w:vertAlign w:val="superscript"/>
+        </w:rPr>
+        <w:delText xml:space="preserve"> </w:delText>
+      </w:r>
+      <w:r>
+        <w:rPr>
+          <w:b/>
+          <w:bCs/>
+          <w:i/>
+          <w:iCs/>
+          <w:color w:val="000000" w:themeColor="text1"/>
+          <w:sz w:val="18"/>
+        </w:rPr>
+        <w:delText>COMPANY</w:delText>
+      </w:r>
+    </w:del>
+    <w:r>
+      <w:rPr>
+        <w:i/>
+        <w:color w:val="000000" w:themeColor="text1"/>
+        <w:sz w:val="18"/>
+      </w:rPr>
+      <w:t xml:space="preserve">, </w:t>
+    </w:r>
+    <w:del w:id="31" w:author="Patrick McElhiney" w:date="2023-09-24T05:48:00Z">
+      <w:r>
+        <w:rPr>
+          <w:i/>
+          <w:color w:val="000000" w:themeColor="text1"/>
+          <w:sz w:val="18"/>
+        </w:rPr>
+        <w:delText>was previously established a</w:delText>
+      </w:r>
+    </w:del>
+    <w:ins w:id="32" w:author="Patrick McElhiney" w:date="2023-09-24T05:48:00Z">
+      <w:r>
+        <w:rPr>
+          <w:i/>
+          <w:color w:val="000000" w:themeColor="text1"/>
+          <w:sz w:val="18"/>
+        </w:rPr>
+        <w:t>i</w:t>
+      </w:r>
+    </w:ins>
+    <w:r>
+      <w:rPr>
+        <w:i/>
+        <w:color w:val="000000" w:themeColor="text1"/>
+        <w:sz w:val="18"/>
+      </w:rPr>
+      <w:t xml:space="preserve">s </w:t>
+    </w:r>
+    <w:r>
+      <w:rPr>
+        <w:i/>
+        <w:color w:val="000000" w:themeColor="text1"/>
+        <w:sz w:val="18"/>
+      </w:rPr>
+      <w:t xml:space="preserve">the property </w:t>
+    </w:r>
+    <w:r>
+      <w:rPr>
+        <w:i/>
+        <w:color w:val="000000" w:themeColor="text1"/>
+        <w:sz w:val="18"/>
+      </w:rPr>
+      <w:t xml:space="preserve">of </w:t>
+    </w:r>
+    <w:r>
+      <w:rPr>
+        <w:b/>
+        <w:bCs/>
+        <w:iCs/>
+        <w:color w:val="000000" w:themeColor="text1"/>
+        <w:sz w:val="18"/>
+        <w:u w:val="single"/>
+      </w:rPr>
+      <w:t>P</w:t>
+    </w:r>
+    <w:r>
+      <w:rPr>
+        <w:b/>
+        <w:bCs/>
+        <w:iCs/>
+        <w:color w:val="000000" w:themeColor="text1"/>
+        <w:sz w:val="18"/>
+        <w:u w:val="single"/>
+      </w:rPr>
+      <w:t>ATRICK</w:t>
+    </w:r>
+    <w:r>
+      <w:rPr>
+        <w:b/>
+        <w:bCs/>
+        <w:iCs/>
+        <w:color w:val="000000" w:themeColor="text1"/>
+        <w:sz w:val="18"/>
+        <w:u w:val="single"/>
+      </w:rPr>
+      <w:t xml:space="preserve"> R</w:t>
+    </w:r>
+    <w:r>
+      <w:rPr>
+        <w:b/>
+        <w:bCs/>
+        <w:iCs/>
+        <w:color w:val="000000" w:themeColor="text1"/>
+        <w:sz w:val="18"/>
+        <w:u w:val="single"/>
+      </w:rPr>
+      <w:t>USSELL</w:t>
+    </w:r>
+    <w:r>
+      <w:rPr>
+        <w:b/>
+        <w:bCs/>
+        <w:iCs/>
+        <w:color w:val="000000" w:themeColor="text1"/>
+        <w:sz w:val="18"/>
+        <w:u w:val="single"/>
+      </w:rPr>
+      <w:t xml:space="preserve"> </w:t>
+    </w:r>
+    <w:r>
+      <w:rPr>
+        <w:b/>
+        <w:bCs/>
+        <w:iCs/>
+        <w:color w:val="000000" w:themeColor="text1"/>
+        <w:sz w:val="18"/>
+        <w:u w:val="single"/>
+      </w:rPr>
+      <w:t>MCELHINEY</w:t>
+    </w:r>
+    <w:r>
+      <w:rPr>
+        <w:i/>
+        <w:color w:val="000000" w:themeColor="text1"/>
+        <w:sz w:val="18"/>
+      </w:rPr>
+      <w:t xml:space="preserve">, </w:t>
+    </w:r>
+    <w:ins w:id="33" w:author="Patrick McElhiney" w:date="2023-09-24T05:48:00Z">
+      <w:r>
+        <w:rPr>
+          <w:i/>
+          <w:color w:val="000000" w:themeColor="text1"/>
+          <w:sz w:val="18"/>
+        </w:rPr>
+        <w:t xml:space="preserve">Company </w:t>
+      </w:r>
+    </w:ins>
+    <w:r>
+      <w:rPr>
+        <w:i/>
+        <w:color w:val="000000" w:themeColor="text1"/>
+        <w:sz w:val="18"/>
+      </w:rPr>
+      <w:t xml:space="preserve">Founder of </w:t>
+    </w:r>
     <w:r>
       <w:rPr>
         <w:b/>
@@ -2620,9 +3017,9 @@
         <w:iCs/>
         <w:color w:val="000000" w:themeColor="text1"/>
         <w:sz w:val="18"/>
-        <w:vertAlign w:val="superscript"/>
-      </w:rPr>
-      <w:t xml:space="preserve"> </w:t>
+        <w:u w:val="single"/>
+      </w:rPr>
+      <w:t>MCE123</w:t>
     </w:r>
     <w:r>
       <w:rPr>
@@ -2632,295 +3029,170 @@
         <w:iCs/>
         <w:color w:val="000000" w:themeColor="text1"/>
         <w:sz w:val="18"/>
-      </w:rPr>
-      <w:t>COMPANY</w:t>
-    </w:r>
+        <w:vertAlign w:val="superscript"/>
+      </w:rPr>
+      <w:t>SM</w:t>
+    </w:r>
+    <w:del w:id="34" w:author="Patrick McElhiney" w:date="2023-09-24T05:48:00Z">
+      <w:r>
+        <w:rPr>
+          <w:b/>
+          <w:bCs/>
+          <w:i/>
+          <w:iCs/>
+          <w:color w:val="000000" w:themeColor="text1"/>
+          <w:sz w:val="18"/>
+          <w:vertAlign w:val="superscript"/>
+        </w:rPr>
+        <w:delText xml:space="preserve"> </w:delText>
+      </w:r>
+      <w:r>
+        <w:rPr>
+          <w:b/>
+          <w:bCs/>
+          <w:i/>
+          <w:iCs/>
+          <w:color w:val="000000" w:themeColor="text1"/>
+          <w:sz w:val="18"/>
+        </w:rPr>
+        <w:delText>COMPANY</w:delText>
+      </w:r>
+    </w:del>
     <w:r>
       <w:rPr>
         <w:i/>
         <w:color w:val="000000" w:themeColor="text1"/>
         <w:sz w:val="18"/>
       </w:rPr>
-      <w:t xml:space="preserve">, was previously established as </w:t>
-    </w:r>
-    <w:r>
-      <w:rPr>
-        <w:i/>
-        <w:color w:val="000000" w:themeColor="text1"/>
-        <w:sz w:val="18"/>
-      </w:rPr>
-      <w:t xml:space="preserve">the property </w:t>
-    </w:r>
-    <w:r>
-      <w:rPr>
-        <w:i/>
-        <w:color w:val="000000" w:themeColor="text1"/>
-        <w:sz w:val="18"/>
-      </w:rPr>
-      <w:t xml:space="preserve">of </w:t>
-    </w:r>
-    <w:r>
-      <w:rPr>
-        <w:b/>
-        <w:bCs/>
-        <w:iCs/>
-        <w:color w:val="000000" w:themeColor="text1"/>
-        <w:sz w:val="18"/>
-        <w:u w:val="single"/>
-      </w:rPr>
-      <w:t>P</w:t>
-    </w:r>
-    <w:r>
-      <w:rPr>
-        <w:b/>
-        <w:bCs/>
-        <w:iCs/>
-        <w:color w:val="000000" w:themeColor="text1"/>
-        <w:sz w:val="18"/>
-        <w:u w:val="single"/>
-      </w:rPr>
-      <w:t>ATRICK</w:t>
-    </w:r>
-    <w:r>
-      <w:rPr>
-        <w:b/>
-        <w:bCs/>
-        <w:iCs/>
-        <w:color w:val="000000" w:themeColor="text1"/>
-        <w:sz w:val="18"/>
-        <w:u w:val="single"/>
-      </w:rPr>
-      <w:t xml:space="preserve"> R</w:t>
-    </w:r>
-    <w:r>
-      <w:rPr>
-        <w:b/>
-        <w:bCs/>
-        <w:iCs/>
-        <w:color w:val="000000" w:themeColor="text1"/>
-        <w:sz w:val="18"/>
-        <w:u w:val="single"/>
-      </w:rPr>
-      <w:t>USSELL</w:t>
-    </w:r>
-    <w:r>
-      <w:rPr>
-        <w:b/>
-        <w:bCs/>
-        <w:iCs/>
-        <w:color w:val="000000" w:themeColor="text1"/>
-        <w:sz w:val="18"/>
-        <w:u w:val="single"/>
-      </w:rPr>
-      <w:t xml:space="preserve"> </w:t>
-    </w:r>
-    <w:r>
-      <w:rPr>
-        <w:b/>
-        <w:bCs/>
-        <w:iCs/>
-        <w:color w:val="000000" w:themeColor="text1"/>
-        <w:sz w:val="18"/>
-        <w:u w:val="single"/>
-      </w:rPr>
-      <w:t>MCELHINEY</w:t>
-    </w:r>
-    <w:r>
-      <w:rPr>
-        <w:i/>
-        <w:color w:val="000000" w:themeColor="text1"/>
-        <w:sz w:val="18"/>
-      </w:rPr>
-      <w:t xml:space="preserve">, </w:t>
-    </w:r>
-    <w:r>
-      <w:rPr>
-        <w:i/>
-        <w:color w:val="000000" w:themeColor="text1"/>
-        <w:sz w:val="18"/>
-      </w:rPr>
-      <w:t xml:space="preserve">Founder of </w:t>
-    </w:r>
-    <w:r>
-      <w:rPr>
-        <w:b/>
-        <w:bCs/>
-        <w:i/>
-        <w:iCs/>
-        <w:color w:val="000000" w:themeColor="text1"/>
-        <w:sz w:val="18"/>
-        <w:u w:val="single"/>
-      </w:rPr>
-      <w:t>MCE123</w:t>
-    </w:r>
-    <w:r>
-      <w:rPr>
-        <w:b/>
-        <w:bCs/>
-        <w:i/>
-        <w:iCs/>
-        <w:color w:val="000000" w:themeColor="text1"/>
-        <w:sz w:val="18"/>
-        <w:vertAlign w:val="superscript"/>
-      </w:rPr>
-      <w:t>SM</w:t>
-    </w:r>
-    <w:r>
-      <w:rPr>
-        <w:b/>
-        <w:bCs/>
-        <w:i/>
-        <w:iCs/>
-        <w:color w:val="000000" w:themeColor="text1"/>
-        <w:sz w:val="18"/>
-        <w:vertAlign w:val="superscript"/>
-      </w:rPr>
-      <w:t xml:space="preserve"> </w:t>
-    </w:r>
-    <w:r>
-      <w:rPr>
-        <w:b/>
-        <w:bCs/>
-        <w:i/>
-        <w:iCs/>
-        <w:color w:val="000000" w:themeColor="text1"/>
-        <w:sz w:val="18"/>
-      </w:rPr>
-      <w:t>COMPANY</w:t>
-    </w:r>
-    <w:r>
-      <w:rPr>
-        <w:i/>
-        <w:color w:val="000000" w:themeColor="text1"/>
-        <w:sz w:val="18"/>
-      </w:rPr>
       <w:t>.</w:t>
     </w:r>
-    <w:r>
-      <w:rPr>
-        <w:i/>
-        <w:color w:val="000000" w:themeColor="text1"/>
-        <w:sz w:val="18"/>
-      </w:rPr>
-      <w:t xml:space="preserve"> Additional works were attributed to </w:t>
-    </w:r>
-    <w:r>
-      <w:rPr>
-        <w:b/>
-        <w:bCs/>
-        <w:iCs/>
-        <w:color w:val="000000" w:themeColor="text1"/>
-        <w:sz w:val="18"/>
-        <w:u w:val="single"/>
-      </w:rPr>
-      <w:t>ANNA</w:t>
-    </w:r>
-    <w:r>
-      <w:rPr>
-        <w:b/>
-        <w:bCs/>
-        <w:iCs/>
-        <w:color w:val="000000" w:themeColor="text1"/>
-        <w:sz w:val="18"/>
-        <w:u w:val="single"/>
-      </w:rPr>
-      <w:t xml:space="preserve"> V</w:t>
-    </w:r>
-    <w:r>
-      <w:rPr>
-        <w:b/>
-        <w:bCs/>
-        <w:iCs/>
-        <w:color w:val="000000" w:themeColor="text1"/>
-        <w:sz w:val="18"/>
-        <w:u w:val="single"/>
-      </w:rPr>
-      <w:t>ASILY’EVNA</w:t>
-    </w:r>
-    <w:r>
-      <w:rPr>
-        <w:b/>
-        <w:bCs/>
-        <w:iCs/>
-        <w:color w:val="000000" w:themeColor="text1"/>
-        <w:sz w:val="18"/>
-        <w:u w:val="single"/>
-      </w:rPr>
-      <w:t xml:space="preserve"> </w:t>
-    </w:r>
-    <w:r>
-      <w:rPr>
-        <w:b/>
-        <w:bCs/>
-        <w:iCs/>
-        <w:color w:val="000000" w:themeColor="text1"/>
-        <w:sz w:val="18"/>
-        <w:u w:val="single"/>
-      </w:rPr>
-      <w:t>KUSHCHENKO</w:t>
-    </w:r>
-    <w:r>
-      <w:rPr>
-        <w:i/>
-        <w:color w:val="000000" w:themeColor="text1"/>
-        <w:sz w:val="18"/>
-      </w:rPr>
-      <w:t xml:space="preserve">, Co-Founder of </w:t>
-    </w:r>
-    <w:r>
-      <w:rPr>
-        <w:b/>
-        <w:bCs/>
-        <w:i/>
-        <w:iCs/>
-        <w:color w:val="000000" w:themeColor="text1"/>
-        <w:sz w:val="18"/>
-        <w:u w:val="single"/>
-      </w:rPr>
-      <w:t>MCE123</w:t>
-    </w:r>
-    <w:r>
-      <w:rPr>
-        <w:b/>
-        <w:bCs/>
-        <w:i/>
-        <w:iCs/>
-        <w:color w:val="000000" w:themeColor="text1"/>
-        <w:sz w:val="18"/>
-        <w:vertAlign w:val="superscript"/>
-      </w:rPr>
-      <w:t>SM</w:t>
-    </w:r>
-    <w:r>
-      <w:rPr>
-        <w:b/>
-        <w:bCs/>
-        <w:i/>
-        <w:iCs/>
-        <w:color w:val="000000" w:themeColor="text1"/>
-        <w:sz w:val="18"/>
-        <w:vertAlign w:val="superscript"/>
-      </w:rPr>
-      <w:t xml:space="preserve"> </w:t>
-    </w:r>
-    <w:r>
-      <w:rPr>
-        <w:b/>
-        <w:bCs/>
-        <w:i/>
-        <w:iCs/>
-        <w:color w:val="000000" w:themeColor="text1"/>
-        <w:sz w:val="18"/>
-      </w:rPr>
-      <w:t>COMPANY</w:t>
-    </w:r>
-    <w:r>
-      <w:rPr>
-        <w:color w:val="000000" w:themeColor="text1"/>
-        <w:sz w:val="18"/>
-      </w:rPr>
-      <w:t>.</w:t>
-    </w:r>
+    <w:del w:id="35" w:author="Patrick McElhiney" w:date="2023-09-24T05:48:00Z">
+      <w:r>
+        <w:rPr>
+          <w:i/>
+          <w:color w:val="000000" w:themeColor="text1"/>
+          <w:sz w:val="18"/>
+        </w:rPr>
+        <w:delText xml:space="preserve"> Additional works were attributed to </w:delText>
+      </w:r>
+      <w:r>
+        <w:rPr>
+          <w:b/>
+          <w:bCs/>
+          <w:iCs/>
+          <w:color w:val="000000" w:themeColor="text1"/>
+          <w:sz w:val="18"/>
+          <w:u w:val="single"/>
+        </w:rPr>
+        <w:delText>ANNA</w:delText>
+      </w:r>
+      <w:r>
+        <w:rPr>
+          <w:b/>
+          <w:bCs/>
+          <w:iCs/>
+          <w:color w:val="000000" w:themeColor="text1"/>
+          <w:sz w:val="18"/>
+          <w:u w:val="single"/>
+        </w:rPr>
+        <w:delText xml:space="preserve"> V</w:delText>
+      </w:r>
+      <w:r>
+        <w:rPr>
+          <w:b/>
+          <w:bCs/>
+          <w:iCs/>
+          <w:color w:val="000000" w:themeColor="text1"/>
+          <w:sz w:val="18"/>
+          <w:u w:val="single"/>
+        </w:rPr>
+        <w:delText>ASILY’EVNA</w:delText>
+      </w:r>
+      <w:r>
+        <w:rPr>
+          <w:b/>
+          <w:bCs/>
+          <w:iCs/>
+          <w:color w:val="000000" w:themeColor="text1"/>
+          <w:sz w:val="18"/>
+          <w:u w:val="single"/>
+        </w:rPr>
+        <w:delText xml:space="preserve"> </w:delText>
+      </w:r>
+      <w:r>
+        <w:rPr>
+          <w:b/>
+          <w:bCs/>
+          <w:iCs/>
+          <w:color w:val="000000" w:themeColor="text1"/>
+          <w:sz w:val="18"/>
+          <w:u w:val="single"/>
+        </w:rPr>
+        <w:delText>KUSHCHENKO</w:delText>
+      </w:r>
+      <w:r>
+        <w:rPr>
+          <w:i/>
+          <w:color w:val="000000" w:themeColor="text1"/>
+          <w:sz w:val="18"/>
+        </w:rPr>
+        <w:delText xml:space="preserve">, Co-Founder of </w:delText>
+      </w:r>
+      <w:r>
+        <w:rPr>
+          <w:b/>
+          <w:bCs/>
+          <w:i/>
+          <w:iCs/>
+          <w:color w:val="000000" w:themeColor="text1"/>
+          <w:sz w:val="18"/>
+          <w:u w:val="single"/>
+        </w:rPr>
+        <w:delText>MCE123</w:delText>
+      </w:r>
+      <w:r>
+        <w:rPr>
+          <w:b/>
+          <w:bCs/>
+          <w:i/>
+          <w:iCs/>
+          <w:color w:val="000000" w:themeColor="text1"/>
+          <w:sz w:val="18"/>
+          <w:vertAlign w:val="superscript"/>
+        </w:rPr>
+        <w:delText>SM</w:delText>
+      </w:r>
+      <w:r>
+        <w:rPr>
+          <w:b/>
+          <w:bCs/>
+          <w:i/>
+          <w:iCs/>
+          <w:color w:val="000000" w:themeColor="text1"/>
+          <w:sz w:val="18"/>
+          <w:vertAlign w:val="superscript"/>
+        </w:rPr>
+        <w:delText xml:space="preserve"> </w:delText>
+      </w:r>
+      <w:r>
+        <w:rPr>
+          <w:b/>
+          <w:bCs/>
+          <w:i/>
+          <w:iCs/>
+          <w:color w:val="000000" w:themeColor="text1"/>
+          <w:sz w:val="18"/>
+        </w:rPr>
+        <w:delText>COMPANY</w:delText>
+      </w:r>
+      <w:r>
+        <w:rPr>
+          <w:color w:val="000000" w:themeColor="text1"/>
+          <w:sz w:val="18"/>
+        </w:rPr>
+        <w:delText>.</w:delText>
+      </w:r>
+    </w:del>
   </w:p>
   <w:p>
     <w:pPr>
@@ -3008,6 +3280,24 @@
     </w:r>
   </w:p>
 </w:hdr>
+</file>
+
+<file path=word/header3.xml><?xml version="1.0" encoding="utf-8"?>
+<w:hdr xmlns:wpc="http://schemas.microsoft.com/office/word/2010/wordprocessingCanvas" xmlns:cx="http://schemas.microsoft.com/office/drawing/2014/chartex" xmlns:cx1="http://schemas.microsoft.com/office/drawing/2015/9/8/chartex" xmlns:cx2="http://schemas.microsoft.com/office/drawing/2015/10/21/chartex" xmlns:cx3="http://schemas.microsoft.com/office/drawing/2016/5/9/chartex" xmlns:cx4="http://schemas.microsoft.com/office/drawing/2016/5/10/chartex" xmlns:cx5="http://schemas.microsoft.com/office/drawing/2016/5/11/chartex" xmlns:cx6="http://schemas.microsoft.com/office/drawing/2016/5/12/chartex" xmlns:cx7="http://schemas.microsoft.com/office/drawing/2016/5/13/chartex" xmlns:cx8="http://schemas.microsoft.com/office/drawing/2016/5/14/chartex" xmlns:mc="http://schemas.openxmlformats.org/markup-compatibility/2006" xmlns:aink="http://schemas.microsoft.com/office/drawing/2016/ink" xmlns:am3d="http://schemas.microsoft.com/office/drawing/2017/model3d" xmlns:o="urn:schemas-microsoft-com:office:office" xmlns:oel="http://schemas.microsoft.com/office/2019/extlst" xmlns:r="http://schemas.openxmlformats.org/officeDocument/2006/relationships" xmlns:m="http://schemas.openxmlformats.org/officeDocument/2006/math" xmlns:v="urn:schemas-microsoft-com:vml" xmlns:wp14="http://schemas.microsoft.com/office/word/2010/wordprocessingDrawing" xmlns:wp="http://schemas.openxmlformats.org/drawingml/2006/wordprocessingDrawing" xmlns:w10="urn:schemas-microsoft-com:office:word" xmlns:w="http://schemas.openxmlformats.org/wordprocessingml/2006/main" xmlns:w14="http://schemas.microsoft.com/office/word/2010/wordml" xmlns:w15="http://schemas.microsoft.com/office/word/2012/wordml" xmlns:w16cex="http://schemas.microsoft.com/office/word/2018/wordml/cex" xmlns:w16cid="http://schemas.microsoft.com/office/word/2016/wordml/cid" xmlns:w16="http://schemas.microsoft.com/office/word/2018/wordml" xmlns:w16sdtdh="http://schemas.microsoft.com/office/word/2020/wordml/sdtdatahash" xmlns:w16se="http://schemas.microsoft.com/office/word/2015/wordml/symex" xmlns:wpg="http://schemas.microsoft.com/office/word/2010/wordprocessingGroup" xmlns:wpi="http://schemas.microsoft.com/office/word/2010/wordprocessingInk" xmlns:wne="http://schemas.microsoft.com/office/word/2006/wordml" xmlns:wps="http://schemas.microsoft.com/office/word/2010/wordprocessingShape" mc:Ignorable="w14 w15 w16se w16cid w16 w16cex w16sdtdh wp14">
+  <w:p>
+    <w:pPr>
+      <w:pStyle w:val="Header"/>
+    </w:pPr>
+  </w:p>
+</w:hdr>
+</file>
+
+<file path=word/people.xml><?xml version="1.0" encoding="utf-8"?>
+<w15:people xmlns:wpc="http://schemas.microsoft.com/office/word/2010/wordprocessingCanvas" xmlns:cx="http://schemas.microsoft.com/office/drawing/2014/chartex" xmlns:cx1="http://schemas.microsoft.com/office/drawing/2015/9/8/chartex" xmlns:cx2="http://schemas.microsoft.com/office/drawing/2015/10/21/chartex" xmlns:cx3="http://schemas.microsoft.com/office/drawing/2016/5/9/chartex" xmlns:cx4="http://schemas.microsoft.com/office/drawing/2016/5/10/chartex" xmlns:cx5="http://schemas.microsoft.com/office/drawing/2016/5/11/chartex" xmlns:cx6="http://schemas.microsoft.com/office/drawing/2016/5/12/chartex" xmlns:cx7="http://schemas.microsoft.com/office/drawing/2016/5/13/chartex" xmlns:cx8="http://schemas.microsoft.com/office/drawing/2016/5/14/chartex" xmlns:mc="http://schemas.openxmlformats.org/markup-compatibility/2006" xmlns:aink="http://schemas.microsoft.com/office/drawing/2016/ink" xmlns:am3d="http://schemas.microsoft.com/office/drawing/2017/model3d" xmlns:o="urn:schemas-microsoft-com:office:office" xmlns:oel="http://schemas.microsoft.com/office/2019/extlst" xmlns:r="http://schemas.openxmlformats.org/officeDocument/2006/relationships" xmlns:m="http://schemas.openxmlformats.org/officeDocument/2006/math" xmlns:v="urn:schemas-microsoft-com:vml" xmlns:wp14="http://schemas.microsoft.com/office/word/2010/wordprocessingDrawing" xmlns:wp="http://schemas.openxmlformats.org/drawingml/2006/wordprocessingDrawing" xmlns:w10="urn:schemas-microsoft-com:office:word" xmlns:w="http://schemas.openxmlformats.org/wordprocessingml/2006/main" xmlns:w14="http://schemas.microsoft.com/office/word/2010/wordml" xmlns:w15="http://schemas.microsoft.com/office/word/2012/wordml" xmlns:w16cex="http://schemas.microsoft.com/office/word/2018/wordml/cex" xmlns:w16cid="http://schemas.microsoft.com/office/word/2016/wordml/cid" xmlns:w16="http://schemas.microsoft.com/office/word/2018/wordml" xmlns:w16sdtdh="http://schemas.microsoft.com/office/word/2020/wordml/sdtdatahash" xmlns:w16se="http://schemas.microsoft.com/office/word/2015/wordml/symex" xmlns:wpg="http://schemas.microsoft.com/office/word/2010/wordprocessingGroup" xmlns:wpi="http://schemas.microsoft.com/office/word/2010/wordprocessingInk" xmlns:wne="http://schemas.microsoft.com/office/word/2006/wordml" xmlns:wps="http://schemas.microsoft.com/office/word/2010/wordprocessingShape" mc:Ignorable="w14 w15 w16se w16cid w16 w16cex w16sdtdh wp14">
+  <w15:person w15:author="Patrick McElhiney">
+    <w15:presenceInfo w15:providerId="Windows Live" w15:userId="7b95016644d076db"/>
+  </w15:person>
+</w15:people>
 </file>
 
 <file path=word/styles.xml><?xml version="1.0" encoding="utf-8"?>
@@ -3410,6 +3700,27 @@
     <w:qFormat/>
     <w:rsid w:val="00074C5F"/>
   </w:style>
+  <w:style w:type="paragraph" w:styleId="Heading1">
+    <w:name w:val="heading 1"/>
+    <w:basedOn w:val="Normal"/>
+    <w:next w:val="Normal"/>
+    <w:link w:val="Heading1Char"/>
+    <w:uiPriority w:val="9"/>
+    <w:qFormat/>
+    <w:rsid w:val="00FE25BE"/>
+    <w:pPr>
+      <w:keepNext/>
+      <w:keepLines/>
+      <w:spacing w:before="240" w:after="0"/>
+      <w:outlineLvl w:val="0"/>
+    </w:pPr>
+    <w:rPr>
+      <w:rFonts w:asciiTheme="majorHAnsi" w:eastAsiaTheme="majorEastAsia" w:hAnsiTheme="majorHAnsi" w:cstheme="majorBidi"/>
+      <w:color w:val="365F91" w:themeColor="accent1" w:themeShade="BF"/>
+      <w:sz w:val="32"/>
+      <w:szCs w:val="32"/>
+    </w:rPr>
+  </w:style>
   <w:style w:type="character" w:default="1" w:styleId="DefaultParagraphFont">
     <w:name w:val="Default Paragraph Font"/>
     <w:uiPriority w:val="1"/>
@@ -3562,6 +3873,19 @@
     <w:rPr>
       <w:smallCaps/>
       <w:color w:val="5A5A5A" w:themeColor="text1" w:themeTint="A5"/>
+    </w:rPr>
+  </w:style>
+  <w:style w:type="character" w:customStyle="1" w:styleId="Heading1Char">
+    <w:name w:val="Heading 1 Char"/>
+    <w:basedOn w:val="DefaultParagraphFont"/>
+    <w:link w:val="Heading1"/>
+    <w:uiPriority w:val="9"/>
+    <w:rsid w:val="00FE25BE"/>
+    <w:rPr>
+      <w:rFonts w:asciiTheme="majorHAnsi" w:eastAsiaTheme="majorEastAsia" w:hAnsiTheme="majorHAnsi" w:cstheme="majorBidi"/>
+      <w:color w:val="365F91" w:themeColor="accent1" w:themeShade="BF"/>
+      <w:sz w:val="32"/>
+      <w:szCs w:val="32"/>
     </w:rPr>
   </w:style>
 </w:styles>

</xml_diff>